<commit_message>
How summer works transcript
</commit_message>
<xml_diff>
--- a/WWW/202340/Resources/CSSE120_Setup/How CSSE 120 works in the summer.docx
+++ b/WWW/202340/Resources/CSSE120_Setup/How CSSE 120 works in the summer.docx
@@ -452,25 +452,19 @@
         <w:spacing w:before="120"/>
       </w:pPr>
       <w:r>
-        <w:t xml:space="preserve">For each unit, you start by going, in Moodle, to the section for that unit.  You can get there from the course calendar, or you can just go directly to the section, your choice.  Go to the section for Unit 1 now, in Moodle.  </w:t>
-      </w:r>
-      <w:r>
-        <w:t>Pause the video until you have done so, then resume the video.</w:t>
+        <w:t xml:space="preserve">For each unit, you start by going, in Moodle, to the section for that unit.  You can get there from the course calendar, or you can just go directly to the section, your choice.  Go to the section for Unit 1 now, in Moodle.  Pause the video until you have done so, then resume the video. </w:t>
+      </w:r>
+    </w:p>
+    <w:p>
+      <w:pPr>
+        <w:spacing w:before="120"/>
+      </w:pPr>
+      <w:r>
+        <w:t>The section for each</w:t>
       </w:r>
       <w:r>
         <w:t xml:space="preserve"> </w:t>
       </w:r>
-    </w:p>
-    <w:p>
-      <w:pPr>
-        <w:spacing w:before="120"/>
-      </w:pPr>
-      <w:r>
-        <w:t>The section for each</w:t>
-      </w:r>
-      <w:r>
-        <w:t xml:space="preserve"> </w:t>
-      </w:r>
       <w:r>
         <w:t>unit</w:t>
       </w:r>
@@ -521,13 +515,7 @@
         <w:spacing w:before="120"/>
       </w:pPr>
       <w:r>
-        <w:t xml:space="preserve">Pause the video until you have </w:t>
-      </w:r>
-      <w:r>
-        <w:t>found that page</w:t>
-      </w:r>
-      <w:r>
-        <w:t>, then resume the video.</w:t>
+        <w:t>Pause the video until you have found that page, then resume the video.</w:t>
       </w:r>
     </w:p>
     <w:p>
@@ -642,10 +630,7 @@
         <w:t xml:space="preserve"> that quiz, right now, just like I am showing here.</w:t>
       </w:r>
       <w:r>
-        <w:t xml:space="preserve">  </w:t>
-      </w:r>
-      <w:r>
-        <w:t>Pause the video, then resume when you have completed question 1 of the quiz.</w:t>
+        <w:t xml:space="preserve">  Pause the video, then resume when you have completed question 1 of the quiz.</w:t>
       </w:r>
     </w:p>
     <w:p>
@@ -677,13 +662,7 @@
         <w:spacing w:before="120"/>
       </w:pPr>
       <w:r>
-        <w:t xml:space="preserve">So again, in part 1 of each quiz, you </w:t>
-      </w:r>
-      <w:r>
-        <w:t>watch some videos and/or do some reading, and you do some Moodle quizzes while you do so</w:t>
-      </w:r>
-      <w:r>
-        <w:t>, just like you are doing now.</w:t>
+        <w:t>So again, in part 1 of each quiz, you watch some videos and/or do some reading, and you do some Moodle quizzes while you do so, just like you are doing now.</w:t>
       </w:r>
     </w:p>
     <w:p>
@@ -699,22 +678,7 @@
         <w:spacing w:before="120"/>
       </w:pPr>
       <w:r>
-        <w:t>In part 2</w:t>
-      </w:r>
-      <w:r>
-        <w:t xml:space="preserve"> of each unit</w:t>
-      </w:r>
-      <w:r>
-        <w:t xml:space="preserve">, you do a </w:t>
-      </w:r>
-      <w:r>
-        <w:t xml:space="preserve">preparation-summary </w:t>
-      </w:r>
-      <w:r>
-        <w:t>quiz that summarizes the “preparation” work that you just did (via the videos/quizzes).</w:t>
-      </w:r>
-      <w:r>
-        <w:t xml:space="preserve">  You find the preparation summary quiz in the second column of the unit’s web page.  You can:</w:t>
+        <w:t>In part 2 of each unit, you do a preparation-summary quiz that summarizes the “preparation” work that you just did (via the videos/quizzes).  You find the preparation summary quiz in the second column of the unit’s web page.  You can:</w:t>
       </w:r>
     </w:p>
     <w:p>
@@ -804,18 +768,7 @@
         <w:spacing w:before="120"/>
       </w:pPr>
       <w:r>
-        <w:t>Let’s imaging that you have complete</w:t>
-      </w:r>
-      <w:r>
-        <w:t xml:space="preserve">d the preparation-summary quiz in column 2 of the unit’s web page, checked your answers, and turned in your answers via </w:t>
-      </w:r>
-      <w:proofErr w:type="spellStart"/>
-      <w:r>
-        <w:t>Moodle.</w:t>
-      </w:r>
-      <w:proofErr w:type="spellEnd"/>
-      <w:r>
-        <w:t xml:space="preserve">  You then turn to column 3, where you will get the starting code for the unit.  You follow the instructions that are linked, just like I am doing now.  (Again, don’t DO this yet, but come back to it when you have completed columns 1 and 2 of the unit.)</w:t>
+        <w:t>Let’s imaging that you have completed the preparation-summary quiz in column 2 of the unit’s web page, checked your answers, and turned in your answers via Moodle.  You then turn to column 3, where you will get the starting code for the unit.  You follow the instructions that are linked, just like I am doing now.  (Again, don’t DO this yet, but come back to it when you have completed columns 1 and 2 of the unit.)</w:t>
       </w:r>
     </w:p>
     <w:p>
@@ -839,13 +792,7 @@
         <w:spacing w:before="120"/>
       </w:pPr>
       <w:r>
-        <w:t xml:space="preserve">You then reach column 4 of the unit’s web page, where you </w:t>
-      </w:r>
-      <w:r>
-        <w:t>watch some “Follow-Me” videos, following along and coding in the starting code as the videos direct.</w:t>
-      </w:r>
-      <w:r>
-        <w:t xml:space="preserve">  In unit 1, there are 4 Follow-Me videos.  You just work through them, one by one.  The first of the Unit 1 videos explains how you do so.</w:t>
+        <w:t>You then reach column 4 of the unit’s web page, where you watch some “Follow-Me” videos, following along and coding in the starting code as the videos direct.  In unit 1, there are 4 Follow-Me videos.  You just work through them, one by one.  The first of the Unit 1 videos explains how you do so.</w:t>
       </w:r>
     </w:p>
     <w:p>
@@ -948,9 +895,6 @@
       <w:pPr>
         <w:spacing w:before="120"/>
       </w:pPr>
-      <w:r>
-        <w:t>OK, now you know how you do each unit.  Let’s finish by discussing deadlines, grading and the flow of the course.</w:t>
-      </w:r>
     </w:p>
     <w:p>
       <w:pPr>
@@ -1015,18 +959,10 @@
         <w:spacing w:before="120"/>
       </w:pPr>
       <w:r>
-        <w:t xml:space="preserve">Or, if I don’t seem to be immediately available but you have a well-defined question, use our question-answering </w:t>
-      </w:r>
-      <w:proofErr w:type="spellStart"/>
-      <w:r>
-        <w:t>tool call</w:t>
-      </w:r>
-      <w:proofErr w:type="spellEnd"/>
-      <w:r>
-        <w:t xml:space="preserve">ed </w:t>
-      </w:r>
-      <w:r>
-        <w:t>Piazza to ask a question.  This is better than email because EVERYONE can learn from your question.  We will demonstrate Piazza during our live session in Microsoft Teams before the first unit.</w:t>
+        <w:t xml:space="preserve">Or, if I don’t seem to be immediately available but you have a well-defined question, use our question-answering tool called Piazza to ask a question.  This is better than email because </w:t>
+      </w:r>
+      <w:r>
+        <w:t>EVERYONE can learn from your question.  We will demonstrate Piazza during our live session in Microsoft Teams before the first unit.</w:t>
       </w:r>
     </w:p>
     <w:p>

</xml_diff>